<commit_message>
Replacing our server storage with amazon s3
</commit_message>
<xml_diff>
--- a/documentation/Literature-review.docx
+++ b/documentation/Literature-review.docx
@@ -50,55 +50,7 @@
           <w:sz w:val="32"/>
           <w:szCs w:val="32"/>
         </w:rPr>
-        <w:t xml:space="preserve">Now let’s dig a little bit deeper and explore the available solutions of this problem. The approach that we will take is simply to discuss the available solutions in </w:t>
-      </w:r>
-      <w:r>
-        <w:rPr>
-          <w:rFonts w:ascii="Ubuntu Mono" w:hAnsi="Ubuntu Mono"/>
-          <w:sz w:val="32"/>
-          <w:szCs w:val="32"/>
-        </w:rPr>
-        <w:t>web</w:t>
-      </w:r>
-      <w:r>
-        <w:rPr>
-          <w:rFonts w:ascii="Ubuntu Mono" w:hAnsi="Ubuntu Mono"/>
-          <w:sz w:val="32"/>
-          <w:szCs w:val="32"/>
-        </w:rPr>
-        <w:t xml:space="preserve"> </w:t>
-      </w:r>
-      <w:r>
-        <w:rPr>
-          <w:rFonts w:ascii="Ubuntu Mono" w:hAnsi="Ubuntu Mono"/>
-          <w:sz w:val="32"/>
-          <w:szCs w:val="32"/>
-        </w:rPr>
-        <w:t xml:space="preserve">and </w:t>
-      </w:r>
-      <w:r>
-        <w:rPr>
-          <w:rFonts w:ascii="Ubuntu Mono" w:hAnsi="Ubuntu Mono"/>
-          <w:sz w:val="32"/>
-          <w:szCs w:val="32"/>
-        </w:rPr>
-        <w:t xml:space="preserve">mobile app </w:t>
-      </w:r>
-      <w:r>
-        <w:rPr>
-          <w:rFonts w:ascii="Ubuntu Mono" w:hAnsi="Ubuntu Mono"/>
-          <w:sz w:val="32"/>
-          <w:szCs w:val="32"/>
-        </w:rPr>
-        <w:t>technologies</w:t>
-      </w:r>
-      <w:r>
-        <w:rPr>
-          <w:rFonts w:ascii="Ubuntu Mono" w:hAnsi="Ubuntu Mono"/>
-          <w:sz w:val="32"/>
-          <w:szCs w:val="32"/>
-        </w:rPr>
-        <w:t xml:space="preserve"> to each of the ten examples which are discussed previously in the “problem statement” section .</w:t>
+        <w:t>Now let’s dig a little bit deeper and explore the available solutions of this problem. The approach that we will take is simply to discuss the available solutions in web and mobile app technologies to each of the ten examples which are discussed previously in the “problem statement” section .</w:t>
       </w:r>
     </w:p>
     <w:p>
@@ -2848,7 +2800,7 @@
           <w:szCs w:val="32"/>
           <w:u w:val="none"/>
         </w:rPr>
-        <w:t xml:space="preserve"> verification system by checking the identification card, so verification is not guaranteed all the time </w:t>
+        <w:t xml:space="preserve"> verification system by checking the identification card, so verification is not guaranteed all the time. </w:t>
       </w:r>
     </w:p>
     <w:p>
@@ -5524,29 +5476,7 @@
           <w:szCs w:val="32"/>
           <w:u w:val="none"/>
         </w:rPr>
-        <w:t xml:space="preserve">, which defines itself as “strictly platonic”. It doesn’t allow approaching other users </w:t>
-      </w:r>
-      <w:r>
-        <w:rPr>
-          <w:rFonts w:ascii="Ubuntu Mono" w:hAnsi="Ubuntu Mono"/>
-          <w:b w:val="false"/>
-          <w:bCs w:val="false"/>
-          <w:sz w:val="32"/>
-          <w:szCs w:val="32"/>
-          <w:u w:val="none"/>
-        </w:rPr>
-        <w:t>for</w:t>
-      </w:r>
-      <w:r>
-        <w:rPr>
-          <w:rFonts w:ascii="Ubuntu Mono" w:hAnsi="Ubuntu Mono"/>
-          <w:b w:val="false"/>
-          <w:bCs w:val="false"/>
-          <w:sz w:val="32"/>
-          <w:szCs w:val="32"/>
-          <w:u w:val="none"/>
-        </w:rPr>
-        <w:t xml:space="preserve"> romantic reasons, it’s all about making friends.</w:t>
+        <w:t>, which defines itself as “strictly platonic”. It doesn’t allow approaching other users for romantic reasons, it’s all about making friends.</w:t>
       </w:r>
     </w:p>
     <w:p>
@@ -7098,15 +7028,7 @@
     <w:p>
       <w:pPr>
         <w:pStyle w:val="Normal"/>
-        <w:rPr>
-          <w:rFonts w:ascii="Ubuntu Mono" w:hAnsi="Ubuntu Mono"/>
-          <w:b/>
-          <w:b/>
-          <w:bCs/>
-          <w:sz w:val="32"/>
-          <w:szCs w:val="32"/>
-          <w:u w:val="none"/>
-        </w:rPr>
+        <w:rPr/>
       </w:pPr>
       <w:r>
         <w:rPr/>
@@ -7119,7 +7041,7 @@
       <w:pgNumType w:fmt="decimal"/>
       <w:formProt w:val="false"/>
       <w:textDirection w:val="lrTb"/>
-      <w:docGrid w:type="default" w:linePitch="100" w:charSpace="0"/>
+      <w:docGrid w:type="default" w:linePitch="240" w:charSpace="4294961151"/>
     </w:sectPr>
   </w:body>
 </w:document>
@@ -7578,7 +7500,10 @@
       <w:lvlText w:val=""/>
       <w:lvlJc w:val="left"/>
       <w:pPr>
-        <w:ind w:left="0" w:hanging="0"/>
+        <w:tabs>
+          <w:tab w:val="num" w:pos="432"/>
+        </w:tabs>
+        <w:ind w:left="432" w:hanging="432"/>
       </w:pPr>
     </w:lvl>
     <w:lvl w:ilvl="1">
@@ -7588,7 +7513,10 @@
       <w:lvlText w:val=""/>
       <w:lvlJc w:val="left"/>
       <w:pPr>
-        <w:ind w:left="0" w:hanging="0"/>
+        <w:tabs>
+          <w:tab w:val="num" w:pos="576"/>
+        </w:tabs>
+        <w:ind w:left="576" w:hanging="576"/>
       </w:pPr>
     </w:lvl>
     <w:lvl w:ilvl="2">
@@ -7598,7 +7526,10 @@
       <w:lvlText w:val=""/>
       <w:lvlJc w:val="left"/>
       <w:pPr>
-        <w:ind w:left="0" w:hanging="0"/>
+        <w:tabs>
+          <w:tab w:val="num" w:pos="720"/>
+        </w:tabs>
+        <w:ind w:left="720" w:hanging="720"/>
       </w:pPr>
     </w:lvl>
     <w:lvl w:ilvl="3">
@@ -7608,7 +7539,10 @@
       <w:lvlText w:val=""/>
       <w:lvlJc w:val="left"/>
       <w:pPr>
-        <w:ind w:left="0" w:hanging="0"/>
+        <w:tabs>
+          <w:tab w:val="num" w:pos="864"/>
+        </w:tabs>
+        <w:ind w:left="864" w:hanging="864"/>
       </w:pPr>
     </w:lvl>
     <w:lvl w:ilvl="4">
@@ -7618,7 +7552,10 @@
       <w:lvlText w:val=""/>
       <w:lvlJc w:val="left"/>
       <w:pPr>
-        <w:ind w:left="0" w:hanging="0"/>
+        <w:tabs>
+          <w:tab w:val="num" w:pos="1008"/>
+        </w:tabs>
+        <w:ind w:left="1008" w:hanging="1008"/>
       </w:pPr>
     </w:lvl>
     <w:lvl w:ilvl="5">
@@ -7628,7 +7565,10 @@
       <w:lvlText w:val=""/>
       <w:lvlJc w:val="left"/>
       <w:pPr>
-        <w:ind w:left="0" w:hanging="0"/>
+        <w:tabs>
+          <w:tab w:val="num" w:pos="1152"/>
+        </w:tabs>
+        <w:ind w:left="1152" w:hanging="1152"/>
       </w:pPr>
     </w:lvl>
     <w:lvl w:ilvl="6">
@@ -7638,7 +7578,10 @@
       <w:lvlText w:val=""/>
       <w:lvlJc w:val="left"/>
       <w:pPr>
-        <w:ind w:left="0" w:hanging="0"/>
+        <w:tabs>
+          <w:tab w:val="num" w:pos="1296"/>
+        </w:tabs>
+        <w:ind w:left="1296" w:hanging="1296"/>
       </w:pPr>
     </w:lvl>
     <w:lvl w:ilvl="7">
@@ -7648,7 +7591,10 @@
       <w:lvlText w:val=""/>
       <w:lvlJc w:val="left"/>
       <w:pPr>
-        <w:ind w:left="0" w:hanging="0"/>
+        <w:tabs>
+          <w:tab w:val="num" w:pos="1440"/>
+        </w:tabs>
+        <w:ind w:left="1440" w:hanging="1440"/>
       </w:pPr>
     </w:lvl>
     <w:lvl w:ilvl="8">
@@ -7658,7 +7604,10 @@
       <w:lvlText w:val=""/>
       <w:lvlJc w:val="left"/>
       <w:pPr>
-        <w:ind w:left="0" w:hanging="0"/>
+        <w:tabs>
+          <w:tab w:val="num" w:pos="1584"/>
+        </w:tabs>
+        <w:ind w:left="1584" w:hanging="1584"/>
       </w:pPr>
     </w:lvl>
   </w:abstractNum>
@@ -7683,7 +7632,6 @@
     <w:rPrDefault>
       <w:rPr>
         <w:rFonts w:ascii="Liberation Serif" w:hAnsi="Liberation Serif" w:eastAsia="Noto Sans CJK SC Regular" w:cs="Lohit Devanagari"/>
-        <w:kern w:val="2"/>
         <w:sz w:val="20"/>
         <w:szCs w:val="24"/>
         <w:lang w:val="en-US" w:eastAsia="zh-CN" w:bidi="hi-IN"/>
@@ -7703,8 +7651,7 @@
     </w:pPr>
     <w:rPr>
       <w:rFonts w:ascii="Liberation Serif" w:hAnsi="Liberation Serif" w:eastAsia="Noto Sans CJK SC Regular" w:cs="Lohit Devanagari"/>
-      <w:color w:val="auto"/>
-      <w:kern w:val="2"/>
+      <w:color w:val="00000A"/>
       <w:sz w:val="24"/>
       <w:szCs w:val="24"/>
       <w:lang w:val="en-US" w:eastAsia="zh-CN" w:bidi="hi-IN"/>
@@ -9026,13 +8973,207 @@
       <w:rFonts w:cs="OpenSymbol"/>
     </w:rPr>
   </w:style>
+  <w:style w:type="character" w:styleId="ListLabel181">
+    <w:name w:val="ListLabel 181"/>
+    <w:qFormat/>
+    <w:rPr>
+      <w:rFonts w:cs="OpenSymbol"/>
+      <w:sz w:val="32"/>
+    </w:rPr>
+  </w:style>
+  <w:style w:type="character" w:styleId="ListLabel182">
+    <w:name w:val="ListLabel 182"/>
+    <w:qFormat/>
+    <w:rPr>
+      <w:rFonts w:cs="OpenSymbol"/>
+    </w:rPr>
+  </w:style>
+  <w:style w:type="character" w:styleId="ListLabel183">
+    <w:name w:val="ListLabel 183"/>
+    <w:qFormat/>
+    <w:rPr>
+      <w:rFonts w:cs="OpenSymbol"/>
+    </w:rPr>
+  </w:style>
+  <w:style w:type="character" w:styleId="ListLabel184">
+    <w:name w:val="ListLabel 184"/>
+    <w:qFormat/>
+    <w:rPr>
+      <w:rFonts w:cs="OpenSymbol"/>
+    </w:rPr>
+  </w:style>
+  <w:style w:type="character" w:styleId="ListLabel185">
+    <w:name w:val="ListLabel 185"/>
+    <w:qFormat/>
+    <w:rPr>
+      <w:rFonts w:cs="OpenSymbol"/>
+    </w:rPr>
+  </w:style>
+  <w:style w:type="character" w:styleId="ListLabel186">
+    <w:name w:val="ListLabel 186"/>
+    <w:qFormat/>
+    <w:rPr>
+      <w:rFonts w:cs="OpenSymbol"/>
+    </w:rPr>
+  </w:style>
+  <w:style w:type="character" w:styleId="ListLabel187">
+    <w:name w:val="ListLabel 187"/>
+    <w:qFormat/>
+    <w:rPr>
+      <w:rFonts w:cs="OpenSymbol"/>
+    </w:rPr>
+  </w:style>
+  <w:style w:type="character" w:styleId="ListLabel188">
+    <w:name w:val="ListLabel 188"/>
+    <w:qFormat/>
+    <w:rPr>
+      <w:rFonts w:cs="OpenSymbol"/>
+    </w:rPr>
+  </w:style>
+  <w:style w:type="character" w:styleId="ListLabel189">
+    <w:name w:val="ListLabel 189"/>
+    <w:qFormat/>
+    <w:rPr>
+      <w:rFonts w:cs="OpenSymbol"/>
+    </w:rPr>
+  </w:style>
+  <w:style w:type="character" w:styleId="ListLabel190">
+    <w:name w:val="ListLabel 190"/>
+    <w:qFormat/>
+    <w:rPr>
+      <w:rFonts w:cs="OpenSymbol"/>
+      <w:b w:val="false"/>
+      <w:sz w:val="32"/>
+    </w:rPr>
+  </w:style>
+  <w:style w:type="character" w:styleId="ListLabel191">
+    <w:name w:val="ListLabel 191"/>
+    <w:qFormat/>
+    <w:rPr>
+      <w:rFonts w:cs="OpenSymbol"/>
+    </w:rPr>
+  </w:style>
+  <w:style w:type="character" w:styleId="ListLabel192">
+    <w:name w:val="ListLabel 192"/>
+    <w:qFormat/>
+    <w:rPr>
+      <w:rFonts w:cs="OpenSymbol"/>
+    </w:rPr>
+  </w:style>
+  <w:style w:type="character" w:styleId="ListLabel193">
+    <w:name w:val="ListLabel 193"/>
+    <w:qFormat/>
+    <w:rPr>
+      <w:rFonts w:cs="OpenSymbol"/>
+    </w:rPr>
+  </w:style>
+  <w:style w:type="character" w:styleId="ListLabel194">
+    <w:name w:val="ListLabel 194"/>
+    <w:qFormat/>
+    <w:rPr>
+      <w:rFonts w:cs="OpenSymbol"/>
+    </w:rPr>
+  </w:style>
+  <w:style w:type="character" w:styleId="ListLabel195">
+    <w:name w:val="ListLabel 195"/>
+    <w:qFormat/>
+    <w:rPr>
+      <w:rFonts w:cs="OpenSymbol"/>
+    </w:rPr>
+  </w:style>
+  <w:style w:type="character" w:styleId="ListLabel196">
+    <w:name w:val="ListLabel 196"/>
+    <w:qFormat/>
+    <w:rPr>
+      <w:rFonts w:cs="OpenSymbol"/>
+    </w:rPr>
+  </w:style>
+  <w:style w:type="character" w:styleId="ListLabel197">
+    <w:name w:val="ListLabel 197"/>
+    <w:qFormat/>
+    <w:rPr>
+      <w:rFonts w:cs="OpenSymbol"/>
+    </w:rPr>
+  </w:style>
+  <w:style w:type="character" w:styleId="ListLabel198">
+    <w:name w:val="ListLabel 198"/>
+    <w:qFormat/>
+    <w:rPr>
+      <w:rFonts w:cs="OpenSymbol"/>
+    </w:rPr>
+  </w:style>
+  <w:style w:type="character" w:styleId="ListLabel199">
+    <w:name w:val="ListLabel 199"/>
+    <w:qFormat/>
+    <w:rPr>
+      <w:rFonts w:ascii="Ubuntu Mono" w:hAnsi="Ubuntu Mono" w:cs="OpenSymbol"/>
+      <w:b w:val="false"/>
+      <w:sz w:val="32"/>
+    </w:rPr>
+  </w:style>
+  <w:style w:type="character" w:styleId="ListLabel200">
+    <w:name w:val="ListLabel 200"/>
+    <w:qFormat/>
+    <w:rPr>
+      <w:rFonts w:cs="OpenSymbol"/>
+    </w:rPr>
+  </w:style>
+  <w:style w:type="character" w:styleId="ListLabel201">
+    <w:name w:val="ListLabel 201"/>
+    <w:qFormat/>
+    <w:rPr>
+      <w:rFonts w:cs="OpenSymbol"/>
+    </w:rPr>
+  </w:style>
+  <w:style w:type="character" w:styleId="ListLabel202">
+    <w:name w:val="ListLabel 202"/>
+    <w:qFormat/>
+    <w:rPr>
+      <w:rFonts w:cs="OpenSymbol"/>
+    </w:rPr>
+  </w:style>
+  <w:style w:type="character" w:styleId="ListLabel203">
+    <w:name w:val="ListLabel 203"/>
+    <w:qFormat/>
+    <w:rPr>
+      <w:rFonts w:cs="OpenSymbol"/>
+    </w:rPr>
+  </w:style>
+  <w:style w:type="character" w:styleId="ListLabel204">
+    <w:name w:val="ListLabel 204"/>
+    <w:qFormat/>
+    <w:rPr>
+      <w:rFonts w:cs="OpenSymbol"/>
+    </w:rPr>
+  </w:style>
+  <w:style w:type="character" w:styleId="ListLabel205">
+    <w:name w:val="ListLabel 205"/>
+    <w:qFormat/>
+    <w:rPr>
+      <w:rFonts w:cs="OpenSymbol"/>
+    </w:rPr>
+  </w:style>
+  <w:style w:type="character" w:styleId="ListLabel206">
+    <w:name w:val="ListLabel 206"/>
+    <w:qFormat/>
+    <w:rPr>
+      <w:rFonts w:cs="OpenSymbol"/>
+    </w:rPr>
+  </w:style>
+  <w:style w:type="character" w:styleId="ListLabel207">
+    <w:name w:val="ListLabel 207"/>
+    <w:qFormat/>
+    <w:rPr>
+      <w:rFonts w:cs="OpenSymbol"/>
+    </w:rPr>
+  </w:style>
   <w:style w:type="paragraph" w:styleId="Heading">
     <w:name w:val="Heading"/>
     <w:basedOn w:val="Normal"/>
     <w:next w:val="TextBody"/>
     <w:qFormat/>
     <w:pPr>
-      <w:keepNext w:val="true"/>
+      <w:keepNext/>
       <w:spacing w:before="240" w:after="120"/>
     </w:pPr>
     <w:rPr>

</xml_diff>